<commit_message>
run example qmd too
</commit_message>
<xml_diff>
--- a/introduction/hello.docx
+++ b/introduction/hello.docx
@@ -630,7 +630,7 @@
             <w:r>
               <w:drawing>
                 <wp:inline>
-                  <wp:extent cx="3517900" cy="3416300"/>
+                  <wp:extent cx="3571875" cy="3476625"/>
                   <wp:effectExtent b="0" l="0" r="0" t="0"/>
                   <wp:docPr descr="" title="" id="21" name="Picture"/>
                   <a:graphic>
@@ -651,7 +651,7 @@
                         <pic:spPr bwMode="auto">
                           <a:xfrm>
                             <a:off x="0" y="0"/>
-                            <a:ext cx="3517900" cy="3416300"/>
+                            <a:ext cx="3571875" cy="3476625"/>
                           </a:xfrm>
                           <a:prstGeom prst="rect">
                             <a:avLst/>

</xml_diff>